<commit_message>
not important, just check
</commit_message>
<xml_diff>
--- a/drivers_planning.docx
+++ b/drivers_planning.docx
@@ -128,6 +128,17 @@
         </w:rPr>
         <w:t xml:space="preserve">מאפשרת למשתמשים לתכנן ולארגן נסיעות משותפות באופן יעיל ונוח. </w:t>
       </w:r>
+    </w:p>
+    <w:p>
+      <w:pPr>
+        <w:rPr>
+          <w:rFonts w:asciiTheme="majorHAnsi" w:eastAsia="Times New Roman" w:hAnsiTheme="majorHAnsi" w:cstheme="majorHAnsi"/>
+          <w:color w:val="666666"/>
+          <w:sz w:val="24"/>
+          <w:szCs w:val="24"/>
+          <w:rtl/>
+        </w:rPr>
+      </w:pPr>
     </w:p>
     <w:p>
       <w:pPr>
@@ -1355,6 +1366,7 @@
           <w:szCs w:val="24"/>
           <w:rtl/>
         </w:rPr>
+        <w:lastRenderedPageBreak/>
         <w:t xml:space="preserve">עדכון </w:t>
       </w:r>
       <w:r>
@@ -1505,7 +1517,6 @@
           <w:szCs w:val="24"/>
           <w:rtl/>
         </w:rPr>
-        <w:lastRenderedPageBreak/>
         <w:t xml:space="preserve">3. </w:t>
       </w:r>
       <w:r>

</xml_diff>